<commit_message>
HETS-1168 Rental Agreement Template
</commit_message>
<xml_diff>
--- a/Common/src/HetsReport/Templates/RentalAgreement-Template.docx
+++ b/Common/src/HetsReport/Templates/RentalAgreement-Template.docx
@@ -19,15 +19,15 @@
         <mc:AlternateContent>
           <mc:Choice Requires="wpg">
             <w:drawing>
-              <wp:anchor distT="0" distB="0" distL="114300" distR="114300" simplePos="0" relativeHeight="251661312" behindDoc="0" locked="0" layoutInCell="1" allowOverlap="1" wp14:anchorId="3781BC29" wp14:editId="2C74ADDE">
+              <wp:anchor distT="0" distB="0" distL="114300" distR="114300" simplePos="0" relativeHeight="251661312" behindDoc="0" locked="0" layoutInCell="1" allowOverlap="1" wp14:anchorId="3781BC29" wp14:editId="40E3B534">
                 <wp:simplePos x="0" y="0"/>
                 <wp:positionH relativeFrom="column">
                   <wp:posOffset>0</wp:posOffset>
                 </wp:positionH>
                 <wp:positionV relativeFrom="paragraph">
-                  <wp:posOffset>-635</wp:posOffset>
+                  <wp:posOffset>0</wp:posOffset>
                 </wp:positionV>
-                <wp:extent cx="3788410" cy="651510"/>
+                <wp:extent cx="3788410" cy="575316"/>
                 <wp:effectExtent l="0" t="0" r="21590" b="15240"/>
                 <wp:wrapNone/>
                 <wp:docPr id="8" name="Group 8"/>
@@ -39,9 +39,9 @@
                       <wpg:grpSpPr>
                         <a:xfrm>
                           <a:off x="0" y="0"/>
-                          <a:ext cx="3788410" cy="651510"/>
+                          <a:ext cx="3788410" cy="575316"/>
                           <a:chOff x="0" y="0"/>
-                          <a:chExt cx="3788410" cy="651510"/>
+                          <a:chExt cx="3788410" cy="575316"/>
                         </a:xfrm>
                       </wpg:grpSpPr>
                       <pic:pic xmlns:pic="http://schemas.openxmlformats.org/drawingml/2006/picture">
@@ -72,10 +72,10 @@
                         <wpg:cNvGrpSpPr/>
                         <wpg:grpSpPr>
                           <a:xfrm>
-                            <a:off x="1562100" y="120650"/>
-                            <a:ext cx="2226310" cy="530860"/>
-                            <a:chOff x="0" y="63500"/>
-                            <a:chExt cx="2226310" cy="530860"/>
+                            <a:off x="1562100" y="76206"/>
+                            <a:ext cx="2226310" cy="499110"/>
+                            <a:chOff x="0" y="19056"/>
+                            <a:chExt cx="2226310" cy="499110"/>
                           </a:xfrm>
                         </wpg:grpSpPr>
                         <wps:wsp>
@@ -117,7 +117,7 @@
                           <wps:cNvSpPr/>
                           <wps:spPr>
                             <a:xfrm>
-                              <a:off x="25400" y="95250"/>
+                              <a:off x="25400" y="19056"/>
                               <a:ext cx="2200910" cy="499110"/>
                             </a:xfrm>
                             <a:prstGeom prst="rect">
@@ -217,7 +217,7 @@
           </mc:Choice>
           <mc:Fallback>
             <w:pict>
-              <v:group w14:anchorId="3781BC29" id="Group 8" o:spid="_x0000_s1026" style="position:absolute;left:0;text-align:left;margin-left:0;margin-top:-.05pt;width:298.3pt;height:51.3pt;z-index:251661312;mso-width-relative:margin;mso-height-relative:margin" coordsize="37884,6515" o:gfxdata="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">
+              <v:group w14:anchorId="3781BC29" id="Group 8" o:spid="_x0000_s1026" style="position:absolute;left:0;text-align:left;margin-left:0;margin-top:0;width:298.3pt;height:45.3pt;z-index:251661312;mso-width-relative:margin;mso-height-relative:margin" coordsize="37884,5753" o:gfxdata="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">
                 <v:shapetype id="_x0000_t75" coordsize="21600,21600" o:spt="75" o:preferrelative="t" path="m@4@5l@4@11@9@11@9@5xe" filled="f" stroked="f">
                   <v:stroke joinstyle="miter"/>
                   <v:formulas>
@@ -240,9 +240,9 @@
                 <v:shape id="image1.jpeg" o:spid="_x0000_s1027" type="#_x0000_t75" style="position:absolute;width:15303;height:5080;visibility:visible;mso-wrap-style:square" o:gfxdata="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">
                   <v:imagedata r:id="rId8" o:title=""/>
                 </v:shape>
-                <v:group id="Group 10" o:spid="_x0000_s1028" style="position:absolute;left:15621;top:1206;width:22263;height:5309" coordorigin=",635" coordsize="22263,5308" o:gfxdata="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">
+                <v:group id="Group 10" o:spid="_x0000_s1028" style="position:absolute;left:15621;top:762;width:22263;height:4991" coordorigin=",190" coordsize="22263,4991" o:gfxdata="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">
                   <v:line id="Line 2" o:spid="_x0000_s1029" style="position:absolute;visibility:visible;mso-wrap-style:square" from="0,635" to="101,4356" o:connectortype="straight" o:gfxdata="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" strokecolor="#a5a5a5 [2092]" strokeweight=".44272mm"/>
-                  <v:rect id="Rectangle 12" o:spid="_x0000_s1030" style="position:absolute;left:254;top:952;width:22009;height:4991;visibility:visible;mso-wrap-style:square;v-text-anchor:middle" o:gfxdata="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" fillcolor="white [3201]" strokecolor="white [3212]" strokeweight="2pt">
+                  <v:rect id="Rectangle 12" o:spid="_x0000_s1030" style="position:absolute;left:254;top:190;width:22009;height:4991;visibility:visible;mso-wrap-style:square;v-text-anchor:middle" o:gfxdata="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" fillcolor="white [3201]" strokecolor="white [3212]" strokeweight="2pt">
                     <v:textbox>
                       <w:txbxContent>
                         <w:p>
@@ -356,7 +356,9 @@
           <w:szCs w:val="24"/>
         </w:rPr>
       </w:pPr>
+      <w:bookmarkStart w:id="0" w:name="_GoBack"/>
     </w:p>
+    <w:bookmarkEnd w:id="0"/>
     <w:p>
       <w:pPr>
         <w:pStyle w:val="BodyText"/>
@@ -1505,8 +1507,8 @@
               </w:rPr>
               <w:t>«</w:t>
             </w:r>
-            <w:bookmarkStart w:id="0" w:name="OLE_LINK1"/>
-            <w:bookmarkStart w:id="1" w:name="OLE_LINK2"/>
+            <w:bookmarkStart w:id="1" w:name="OLE_LINK1"/>
+            <w:bookmarkStart w:id="2" w:name="OLE_LINK2"/>
             <w:r>
               <w:rPr>
                 <w:rFonts w:ascii="Arial" w:hAnsi="Arial" w:cs="Arial"/>
@@ -1516,8 +1518,8 @@
               </w:rPr>
               <w:t>equipmentFullName</w:t>
             </w:r>
-            <w:bookmarkEnd w:id="0"/>
             <w:bookmarkEnd w:id="1"/>
+            <w:bookmarkEnd w:id="2"/>
             <w:r>
               <w:rPr>
                 <w:rFonts w:ascii="Arial" w:hAnsi="Arial" w:cs="Arial"/>
@@ -1600,8 +1602,6 @@
               </w:rPr>
               <w:fldChar w:fldCharType="end"/>
             </w:r>
-            <w:bookmarkStart w:id="2" w:name="_GoBack"/>
-            <w:bookmarkEnd w:id="2"/>
           </w:p>
         </w:tc>
         <w:tc>

</xml_diff>

<commit_message>
format changes to SL and RA
</commit_message>
<xml_diff>
--- a/Common/src/HetsReport/Templates/RentalAgreement-Template.docx
+++ b/Common/src/HetsReport/Templates/RentalAgreement-Template.docx
@@ -476,19 +476,7 @@
           <w:szCs w:val="16"/>
           <w:lang w:val="en-CA" w:bidi="ar-SA"/>
         </w:rPr>
-        <w:t>OR</w:t>
-      </w:r>
-      <w:bookmarkStart w:id="0" w:name="_GoBack"/>
-      <w:bookmarkEnd w:id="0"/>
-      <w:r>
-        <w:rPr>
-          <w:rFonts w:ascii="Arial" w:eastAsiaTheme="minorHAnsi" w:hAnsi="Arial" w:cs="Arial"/>
-          <w:b/>
-          <w:sz w:val="16"/>
-          <w:szCs w:val="16"/>
-          <w:lang w:val="en-CA" w:bidi="ar-SA"/>
-        </w:rPr>
-        <w:t xml:space="preserve">CS: </w:t>
+        <w:t xml:space="preserve">ORCS: </w:t>
       </w:r>
       <w:r>
         <w:rPr>
@@ -1066,7 +1054,15 @@
           <w:sz w:val="16"/>
           <w:szCs w:val="16"/>
         </w:rPr>
-        <w:t xml:space="preserve">Work#: </w:t>
+        <w:t>Phone</w:t>
+      </w:r>
+      <w:r>
+        <w:rPr>
+          <w:rFonts w:ascii="Arial" w:hAnsi="Arial" w:cs="Arial"/>
+          <w:sz w:val="16"/>
+          <w:szCs w:val="16"/>
+        </w:rPr>
+        <w:t xml:space="preserve">: </w:t>
       </w:r>
       <w:r>
         <w:rPr>
@@ -1125,7 +1121,7 @@
           <w:sz w:val="16"/>
           <w:szCs w:val="16"/>
         </w:rPr>
-        <w:t xml:space="preserve">Cell#: </w:t>
+        <w:t xml:space="preserve">Cell: </w:t>
       </w:r>
       <w:r>
         <w:rPr>
@@ -1157,7 +1153,25 @@
           <w:sz w:val="16"/>
           <w:szCs w:val="16"/>
         </w:rPr>
-        <w:t>«mobilePhoneNumber»</w:t>
+        <w:t>«</w:t>
+      </w:r>
+      <w:proofErr w:type="spellStart"/>
+      <w:r>
+        <w:rPr>
+          <w:rFonts w:ascii="Arial" w:hAnsi="Arial" w:cs="Arial"/>
+          <w:sz w:val="16"/>
+          <w:szCs w:val="16"/>
+        </w:rPr>
+        <w:t>mobilePhoneNumber</w:t>
+      </w:r>
+      <w:proofErr w:type="spellEnd"/>
+      <w:r>
+        <w:rPr>
+          <w:rFonts w:ascii="Arial" w:hAnsi="Arial" w:cs="Arial"/>
+          <w:sz w:val="16"/>
+          <w:szCs w:val="16"/>
+        </w:rPr>
+        <w:t>»</w:t>
       </w:r>
       <w:r>
         <w:rPr>
@@ -1183,7 +1197,7 @@
           <w:sz w:val="16"/>
           <w:szCs w:val="16"/>
         </w:rPr>
-        <w:t xml:space="preserve">Fax#: </w:t>
+        <w:t xml:space="preserve">Fax: </w:t>
       </w:r>
       <w:r>
         <w:rPr>
@@ -1215,7 +1229,25 @@
           <w:sz w:val="16"/>
           <w:szCs w:val="16"/>
         </w:rPr>
-        <w:t>«faxPhoneNumber»</w:t>
+        <w:t>«</w:t>
+      </w:r>
+      <w:proofErr w:type="spellStart"/>
+      <w:r>
+        <w:rPr>
+          <w:rFonts w:ascii="Arial" w:hAnsi="Arial" w:cs="Arial"/>
+          <w:sz w:val="16"/>
+          <w:szCs w:val="16"/>
+        </w:rPr>
+        <w:t>faxPhoneNumber</w:t>
+      </w:r>
+      <w:proofErr w:type="spellEnd"/>
+      <w:r>
+        <w:rPr>
+          <w:rFonts w:ascii="Arial" w:hAnsi="Arial" w:cs="Arial"/>
+          <w:sz w:val="16"/>
+          <w:szCs w:val="16"/>
+        </w:rPr>
+        <w:t>»</w:t>
       </w:r>
       <w:r>
         <w:rPr>
@@ -1313,6 +1345,8 @@
           <w:sz w:val="13"/>
         </w:rPr>
       </w:pPr>
+      <w:bookmarkStart w:id="0" w:name="_GoBack"/>
+      <w:bookmarkEnd w:id="0"/>
     </w:p>
     <w:p>
       <w:pPr>
@@ -2975,7 +3009,16 @@
           <w:sz w:val="16"/>
           <w:szCs w:val="16"/>
         </w:rPr>
-        <w:t xml:space="preserve">— PLEASE SEE OTHER SIDE </w:t>
+        <w:t xml:space="preserve">— </w:t>
+      </w:r>
+      <w:r>
+        <w:rPr>
+          <w:rFonts w:ascii="Arial" w:hAnsi="Arial" w:cs="Arial"/>
+          <w:b/>
+          <w:sz w:val="16"/>
+          <w:szCs w:val="16"/>
+        </w:rPr>
+        <w:t xml:space="preserve">PLEASE SEE OTHER SIDE </w:t>
       </w:r>
       <w:r>
         <w:rPr>

</xml_diff>

<commit_message>
HETS-1289 - formatting changes for agreement
</commit_message>
<xml_diff>
--- a/Common/src/HetsReport/Templates/RentalAgreement-Template.docx
+++ b/Common/src/HetsReport/Templates/RentalAgreement-Template.docx
@@ -217,7 +217,7 @@
           </mc:Choice>
           <mc:Fallback>
             <w:pict>
-              <v:group w14:anchorId="3781BC29" id="Group 8" o:spid="_x0000_s1026" style="position:absolute;left:0;text-align:left;margin-left:0;margin-top:0;width:298.3pt;height:45.3pt;z-index:251661312;mso-width-relative:margin;mso-height-relative:margin" coordsize="37884,5753" o:gfxdata="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">
+              <v:group w14:anchorId="3781BC29" id="Group 8" o:spid="_x0000_s1026" style="position:absolute;left:0;text-align:left;margin-left:0;margin-top:0;width:298.3pt;height:45.3pt;z-index:251661312;mso-width-relative:margin;mso-height-relative:margin" coordsize="37884,5753" o:gfxdata="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">
                 <v:shapetype id="_x0000_t75" coordsize="21600,21600" o:spt="75" o:preferrelative="t" path="m@4@5l@4@11@9@11@9@5xe" filled="f" stroked="f">
                   <v:stroke joinstyle="miter"/>
                   <v:formulas>
@@ -1040,277 +1040,39 @@
     </w:p>
     <w:p>
       <w:pPr>
-        <w:spacing w:before="40"/>
         <w:ind w:left="-1418"/>
         <w:rPr>
-          <w:rFonts w:ascii="Arial" w:hAnsi="Arial" w:cs="Arial"/>
-          <w:sz w:val="16"/>
-          <w:szCs w:val="16"/>
+          <w:sz w:val="15"/>
         </w:rPr>
       </w:pPr>
       <w:r>
         <w:rPr>
-          <w:rFonts w:ascii="Arial" w:hAnsi="Arial" w:cs="Arial"/>
-          <w:sz w:val="16"/>
-          <w:szCs w:val="16"/>
-        </w:rPr>
-        <w:t>Phone</w:t>
-      </w:r>
-      <w:r>
-        <w:rPr>
-          <w:rFonts w:ascii="Arial" w:hAnsi="Arial" w:cs="Arial"/>
-          <w:sz w:val="16"/>
-          <w:szCs w:val="16"/>
-        </w:rPr>
-        <w:t xml:space="preserve">: </w:t>
-      </w:r>
-      <w:r>
-        <w:rPr>
-          <w:rFonts w:ascii="Arial" w:hAnsi="Arial" w:cs="Arial"/>
-          <w:sz w:val="16"/>
-          <w:szCs w:val="16"/>
+          <w:sz w:val="15"/>
         </w:rPr>
         <w:fldChar w:fldCharType="begin"/>
       </w:r>
       <w:r>
         <w:rPr>
-          <w:rFonts w:ascii="Arial" w:hAnsi="Arial" w:cs="Arial"/>
-          <w:sz w:val="16"/>
-          <w:szCs w:val="16"/>
-        </w:rPr>
-        <w:instrText xml:space="preserve"> MERGEFIELD  workPhoneNumber  \* MERGEFORMAT </w:instrText>
-      </w:r>
-      <w:r>
-        <w:rPr>
-          <w:rFonts w:ascii="Arial" w:hAnsi="Arial" w:cs="Arial"/>
-          <w:sz w:val="16"/>
-          <w:szCs w:val="16"/>
+          <w:sz w:val="15"/>
+        </w:rPr>
+        <w:instrText xml:space="preserve"> MERGEFIELD  contactInfo  \* MERGEFORMAT </w:instrText>
+      </w:r>
+      <w:r>
+        <w:rPr>
+          <w:sz w:val="15"/>
         </w:rPr>
         <w:fldChar w:fldCharType="separate"/>
       </w:r>
       <w:r>
         <w:rPr>
-          <w:rFonts w:ascii="Arial" w:hAnsi="Arial" w:cs="Arial"/>
           <w:noProof/>
-          <w:sz w:val="16"/>
-          <w:szCs w:val="16"/>
-        </w:rPr>
-        <w:t>«workPhoneNumber»</w:t>
-      </w:r>
-      <w:r>
-        <w:rPr>
-          <w:rFonts w:ascii="Arial" w:hAnsi="Arial" w:cs="Arial"/>
-          <w:sz w:val="16"/>
-          <w:szCs w:val="16"/>
-        </w:rPr>
-        <w:fldChar w:fldCharType="end"/>
-      </w:r>
-    </w:p>
-    <w:p>
-      <w:pPr>
-        <w:ind w:left="-1418"/>
-        <w:rPr>
-          <w:rFonts w:ascii="Arial" w:hAnsi="Arial" w:cs="Arial"/>
-          <w:sz w:val="16"/>
-          <w:szCs w:val="16"/>
-        </w:rPr>
-      </w:pPr>
-      <w:r>
-        <w:rPr>
-          <w:rFonts w:ascii="Arial" w:hAnsi="Arial" w:cs="Arial"/>
-          <w:sz w:val="16"/>
-          <w:szCs w:val="16"/>
-        </w:rPr>
-        <w:t xml:space="preserve">Cell: </w:t>
-      </w:r>
-      <w:r>
-        <w:rPr>
-          <w:rFonts w:ascii="Arial" w:hAnsi="Arial" w:cs="Arial"/>
-          <w:sz w:val="16"/>
-          <w:szCs w:val="16"/>
-        </w:rPr>
-        <w:fldChar w:fldCharType="begin"/>
-      </w:r>
-      <w:r>
-        <w:rPr>
-          <w:rFonts w:ascii="Arial" w:hAnsi="Arial" w:cs="Arial"/>
-          <w:sz w:val="16"/>
-          <w:szCs w:val="16"/>
-        </w:rPr>
-        <w:instrText xml:space="preserve"> MERGEFIELD  mobilePhoneNumber  \* MERGEFORMAT </w:instrText>
-      </w:r>
-      <w:r>
-        <w:rPr>
-          <w:rFonts w:ascii="Arial" w:hAnsi="Arial" w:cs="Arial"/>
-          <w:sz w:val="16"/>
-          <w:szCs w:val="16"/>
-        </w:rPr>
-        <w:fldChar w:fldCharType="separate"/>
-      </w:r>
-      <w:r>
-        <w:rPr>
-          <w:rFonts w:ascii="Arial" w:hAnsi="Arial" w:cs="Arial"/>
-          <w:sz w:val="16"/>
-          <w:szCs w:val="16"/>
-        </w:rPr>
-        <w:t>«</w:t>
-      </w:r>
-      <w:proofErr w:type="spellStart"/>
-      <w:r>
-        <w:rPr>
-          <w:rFonts w:ascii="Arial" w:hAnsi="Arial" w:cs="Arial"/>
-          <w:sz w:val="16"/>
-          <w:szCs w:val="16"/>
-        </w:rPr>
-        <w:t>mobilePhoneNumber</w:t>
-      </w:r>
-      <w:proofErr w:type="spellEnd"/>
-      <w:r>
-        <w:rPr>
-          <w:rFonts w:ascii="Arial" w:hAnsi="Arial" w:cs="Arial"/>
-          <w:sz w:val="16"/>
-          <w:szCs w:val="16"/>
-        </w:rPr>
-        <w:t>»</w:t>
-      </w:r>
-      <w:r>
-        <w:rPr>
-          <w:rFonts w:ascii="Arial" w:hAnsi="Arial" w:cs="Arial"/>
-          <w:sz w:val="16"/>
-          <w:szCs w:val="16"/>
-        </w:rPr>
-        <w:fldChar w:fldCharType="end"/>
-      </w:r>
-    </w:p>
-    <w:p>
-      <w:pPr>
-        <w:ind w:left="-1418"/>
-        <w:rPr>
-          <w:rFonts w:ascii="Arial" w:hAnsi="Arial" w:cs="Arial"/>
-          <w:sz w:val="16"/>
-          <w:szCs w:val="16"/>
-        </w:rPr>
-      </w:pPr>
-      <w:r>
-        <w:rPr>
-          <w:rFonts w:ascii="Arial" w:hAnsi="Arial" w:cs="Arial"/>
-          <w:sz w:val="16"/>
-          <w:szCs w:val="16"/>
-        </w:rPr>
-        <w:t xml:space="preserve">Fax: </w:t>
-      </w:r>
-      <w:r>
-        <w:rPr>
-          <w:rFonts w:ascii="Arial" w:hAnsi="Arial" w:cs="Arial"/>
-          <w:sz w:val="16"/>
-          <w:szCs w:val="16"/>
-        </w:rPr>
-        <w:fldChar w:fldCharType="begin"/>
-      </w:r>
-      <w:r>
-        <w:rPr>
-          <w:rFonts w:ascii="Arial" w:hAnsi="Arial" w:cs="Arial"/>
-          <w:sz w:val="16"/>
-          <w:szCs w:val="16"/>
-        </w:rPr>
-        <w:instrText xml:space="preserve"> MERGEFIELD  faxPhoneNumber  \* MERGEFORMAT </w:instrText>
-      </w:r>
-      <w:r>
-        <w:rPr>
-          <w:rFonts w:ascii="Arial" w:hAnsi="Arial" w:cs="Arial"/>
-          <w:sz w:val="16"/>
-          <w:szCs w:val="16"/>
-        </w:rPr>
-        <w:fldChar w:fldCharType="separate"/>
-      </w:r>
-      <w:r>
-        <w:rPr>
-          <w:rFonts w:ascii="Arial" w:hAnsi="Arial" w:cs="Arial"/>
-          <w:sz w:val="16"/>
-          <w:szCs w:val="16"/>
-        </w:rPr>
-        <w:t>«</w:t>
-      </w:r>
-      <w:proofErr w:type="spellStart"/>
-      <w:r>
-        <w:rPr>
-          <w:rFonts w:ascii="Arial" w:hAnsi="Arial" w:cs="Arial"/>
-          <w:sz w:val="16"/>
-          <w:szCs w:val="16"/>
-        </w:rPr>
-        <w:t>faxPhoneNumber</w:t>
-      </w:r>
-      <w:proofErr w:type="spellEnd"/>
-      <w:r>
-        <w:rPr>
-          <w:rFonts w:ascii="Arial" w:hAnsi="Arial" w:cs="Arial"/>
-          <w:sz w:val="16"/>
-          <w:szCs w:val="16"/>
-        </w:rPr>
-        <w:t>»</w:t>
-      </w:r>
-      <w:r>
-        <w:rPr>
-          <w:rFonts w:ascii="Arial" w:hAnsi="Arial" w:cs="Arial"/>
-          <w:sz w:val="16"/>
-          <w:szCs w:val="16"/>
-        </w:rPr>
-        <w:fldChar w:fldCharType="end"/>
-      </w:r>
-    </w:p>
-    <w:p>
-      <w:pPr>
-        <w:ind w:left="-1418"/>
-        <w:rPr>
           <w:sz w:val="15"/>
         </w:rPr>
-      </w:pPr>
-      <w:r>
-        <w:rPr>
-          <w:rFonts w:ascii="Arial" w:hAnsi="Arial" w:cs="Arial"/>
-          <w:sz w:val="16"/>
-          <w:szCs w:val="16"/>
-        </w:rPr>
-        <w:t xml:space="preserve">Email: </w:t>
-      </w:r>
-      <w:r>
-        <w:rPr>
-          <w:rFonts w:ascii="Arial" w:hAnsi="Arial" w:cs="Arial"/>
-          <w:sz w:val="16"/>
-          <w:szCs w:val="16"/>
-        </w:rPr>
-        <w:fldChar w:fldCharType="begin"/>
-      </w:r>
-      <w:r>
-        <w:rPr>
-          <w:rFonts w:ascii="Arial" w:hAnsi="Arial" w:cs="Arial"/>
-          <w:sz w:val="16"/>
-          <w:szCs w:val="16"/>
-        </w:rPr>
-        <w:instrText xml:space="preserve"> MERGEFIELD  emailAddress  \* MERGEFORMAT </w:instrText>
-      </w:r>
-      <w:r>
-        <w:rPr>
-          <w:rFonts w:ascii="Arial" w:hAnsi="Arial" w:cs="Arial"/>
-          <w:sz w:val="16"/>
-          <w:szCs w:val="16"/>
-        </w:rPr>
-        <w:fldChar w:fldCharType="separate"/>
-      </w:r>
-      <w:r>
-        <w:rPr>
-          <w:rFonts w:ascii="Arial" w:hAnsi="Arial" w:cs="Arial"/>
-          <w:noProof/>
-          <w:sz w:val="16"/>
-          <w:szCs w:val="16"/>
-        </w:rPr>
-        <w:t>«emailAddress»</w:t>
-      </w:r>
-      <w:r>
-        <w:rPr>
-          <w:rFonts w:ascii="Arial" w:hAnsi="Arial" w:cs="Arial"/>
-          <w:sz w:val="16"/>
-          <w:szCs w:val="16"/>
+        <w:t>«contactInfo»</w:t>
+      </w:r>
+      <w:r>
+        <w:rPr>
+          <w:sz w:val="15"/>
         </w:rPr>
         <w:fldChar w:fldCharType="end"/>
       </w:r>
@@ -1345,8 +1107,6 @@
           <w:sz w:val="13"/>
         </w:rPr>
       </w:pPr>
-      <w:bookmarkStart w:id="0" w:name="_GoBack"/>
-      <w:bookmarkEnd w:id="0"/>
     </w:p>
     <w:p>
       <w:pPr>
@@ -1366,6 +1126,8 @@
         </w:rPr>
         <w:t>I hereby agree to rent to the Ministry of Transportation and Infrastructure of the Province of British Columbia the following equipment at the rental rates as shown:</w:t>
       </w:r>
+      <w:bookmarkStart w:id="0" w:name="_GoBack"/>
+      <w:bookmarkEnd w:id="0"/>
     </w:p>
     <w:p>
       <w:pPr>
@@ -8353,7 +8115,7 @@
       </w:pPr>
     </w:pPrDefault>
   </w:docDefaults>
-  <w:latentStyles w:defLockedState="0" w:defUIPriority="99" w:defSemiHidden="0" w:defUnhideWhenUsed="0" w:defQFormat="0" w:count="376">
+  <w:latentStyles w:defLockedState="0" w:defUIPriority="99" w:defSemiHidden="0" w:defUnhideWhenUsed="0" w:defQFormat="0" w:count="377">
     <w:lsdException w:name="Normal" w:uiPriority="0" w:qFormat="1"/>
     <w:lsdException w:name="heading 1" w:uiPriority="9" w:qFormat="1"/>
     <w:lsdException w:name="heading 2" w:semiHidden="1" w:uiPriority="9" w:unhideWhenUsed="1" w:qFormat="1"/>
@@ -8459,7 +8221,6 @@
     <w:lsdException w:name="HTML Sample" w:semiHidden="1" w:unhideWhenUsed="1"/>
     <w:lsdException w:name="HTML Typewriter" w:semiHidden="1" w:unhideWhenUsed="1"/>
     <w:lsdException w:name="HTML Variable" w:semiHidden="1" w:unhideWhenUsed="1"/>
-    <w:lsdException w:name="Normal Table" w:semiHidden="1" w:unhideWhenUsed="1"/>
     <w:lsdException w:name="annotation subject" w:semiHidden="1" w:unhideWhenUsed="1"/>
     <w:lsdException w:name="No List" w:semiHidden="1" w:unhideWhenUsed="1"/>
     <w:lsdException w:name="Outline List 1" w:semiHidden="1" w:unhideWhenUsed="1"/>
@@ -8506,10 +8267,8 @@
     <w:lsdException w:name="Table Subtle 2" w:semiHidden="1" w:unhideWhenUsed="1"/>
     <w:lsdException w:name="Table Web 1" w:semiHidden="1" w:unhideWhenUsed="1"/>
     <w:lsdException w:name="Table Web 2" w:semiHidden="1" w:unhideWhenUsed="1"/>
-    <w:lsdException w:name="Table Web 3" w:semiHidden="1" w:unhideWhenUsed="1"/>
     <w:lsdException w:name="Balloon Text" w:semiHidden="1" w:unhideWhenUsed="1"/>
     <w:lsdException w:name="Table Grid" w:uiPriority="59"/>
-    <w:lsdException w:name="Table Theme" w:semiHidden="1" w:unhideWhenUsed="1"/>
     <w:lsdException w:name="Placeholder Text" w:semiHidden="1"/>
     <w:lsdException w:name="No Spacing" w:uiPriority="1" w:qFormat="1"/>
     <w:lsdException w:name="Light Shading" w:uiPriority="60"/>
@@ -8730,6 +8489,7 @@
     <w:lsdException w:name="Hashtag" w:semiHidden="1" w:unhideWhenUsed="1"/>
     <w:lsdException w:name="Unresolved Mention" w:semiHidden="1" w:unhideWhenUsed="1"/>
     <w:lsdException w:name="Smart Link" w:semiHidden="1" w:unhideWhenUsed="1"/>
+    <w:lsdException w:name="Smart Link Error" w:semiHidden="1" w:unhideWhenUsed="1"/>
   </w:latentStyles>
   <w:style w:type="paragraph" w:default="1" w:styleId="Normal">
     <w:name w:val="Normal"/>

</xml_diff>

<commit_message>
HETS-1289 - formatting changes for status letters and agreement
</commit_message>
<xml_diff>
--- a/Common/src/HetsReport/Templates/RentalAgreement-Template.docx
+++ b/Common/src/HetsReport/Templates/RentalAgreement-Template.docx
@@ -687,7 +687,6 @@
         <w:ind w:left="200" w:right="-1368"/>
         <w:rPr>
           <w:rFonts w:ascii="Arial" w:hAnsi="Arial" w:cs="Arial"/>
-          <w:b/>
           <w:sz w:val="16"/>
           <w:szCs w:val="16"/>
         </w:rPr>
@@ -698,90 +697,19 @@
           <w:sz w:val="16"/>
           <w:szCs w:val="16"/>
         </w:rPr>
-        <w:t xml:space="preserve">Name </w:t>
-      </w:r>
-      <w:r>
-        <w:rPr>
-          <w:rFonts w:ascii="Arial" w:hAnsi="Arial" w:cs="Arial"/>
-          <w:spacing w:val="-3"/>
-          <w:sz w:val="16"/>
-          <w:szCs w:val="16"/>
-        </w:rPr>
-        <w:t xml:space="preserve">of Registered </w:t>
-      </w:r>
-      <w:r>
-        <w:rPr>
-          <w:rFonts w:ascii="Arial" w:hAnsi="Arial" w:cs="Arial"/>
-          <w:sz w:val="16"/>
-          <w:szCs w:val="16"/>
-        </w:rPr>
-        <w:t>Owner</w:t>
-      </w:r>
-      <w:r>
-        <w:rPr>
-          <w:rFonts w:ascii="Arial" w:hAnsi="Arial" w:cs="Arial"/>
-          <w:spacing w:val="-4"/>
-          <w:sz w:val="16"/>
-          <w:szCs w:val="16"/>
-        </w:rPr>
-        <w:t xml:space="preserve"> </w:t>
-      </w:r>
-      <w:r>
-        <w:rPr>
-          <w:rFonts w:ascii="Arial" w:hAnsi="Arial" w:cs="Arial"/>
-          <w:spacing w:val="-3"/>
-          <w:sz w:val="16"/>
-          <w:szCs w:val="16"/>
-        </w:rPr>
-        <w:t>or</w:t>
-      </w:r>
-      <w:r>
-        <w:rPr>
-          <w:rFonts w:ascii="Arial" w:hAnsi="Arial" w:cs="Arial"/>
-          <w:spacing w:val="-1"/>
-          <w:sz w:val="16"/>
-          <w:szCs w:val="16"/>
-        </w:rPr>
-        <w:t xml:space="preserve"> </w:t>
-      </w:r>
-      <w:r>
-        <w:rPr>
-          <w:rFonts w:ascii="Arial" w:hAnsi="Arial" w:cs="Arial"/>
-          <w:sz w:val="16"/>
-          <w:szCs w:val="16"/>
-        </w:rPr>
-        <w:t>Firm:</w:t>
-      </w:r>
-      <w:r>
-        <w:rPr>
-          <w:rFonts w:ascii="Arial" w:hAnsi="Arial" w:cs="Arial"/>
-          <w:sz w:val="16"/>
-          <w:szCs w:val="16"/>
-        </w:rPr>
-        <w:tab/>
-      </w:r>
-      <w:r>
-        <w:rPr>
-          <w:rFonts w:ascii="Arial" w:hAnsi="Arial" w:cs="Arial"/>
-          <w:b/>
-          <w:sz w:val="16"/>
-          <w:szCs w:val="16"/>
-        </w:rPr>
         <w:fldChar w:fldCharType="begin"/>
       </w:r>
       <w:r>
         <w:rPr>
           <w:rFonts w:ascii="Arial" w:hAnsi="Arial" w:cs="Arial"/>
-          <w:b/>
-          <w:sz w:val="16"/>
-          <w:szCs w:val="16"/>
-        </w:rPr>
-        <w:instrText xml:space="preserve"> MERGEFIELD  organizationName  \* MERGEFORMAT </w:instrText>
-      </w:r>
-      <w:r>
-        <w:rPr>
-          <w:rFonts w:ascii="Arial" w:hAnsi="Arial" w:cs="Arial"/>
-          <w:b/>
+          <w:sz w:val="16"/>
+          <w:szCs w:val="16"/>
+        </w:rPr>
+        <w:instrText xml:space="preserve"> MERGEFIELD  addressInfo  \* MERGEFORMAT </w:instrText>
+      </w:r>
+      <w:r>
+        <w:rPr>
+          <w:rFonts w:ascii="Arial" w:hAnsi="Arial" w:cs="Arial"/>
           <w:sz w:val="16"/>
           <w:szCs w:val="16"/>
         </w:rPr>
@@ -790,222 +718,22 @@
       <w:r>
         <w:rPr>
           <w:rFonts w:ascii="Arial" w:hAnsi="Arial" w:cs="Arial"/>
-          <w:b/>
           <w:noProof/>
           <w:sz w:val="16"/>
           <w:szCs w:val="16"/>
         </w:rPr>
-        <w:t>«organizationName»</w:t>
-      </w:r>
-      <w:r>
-        <w:rPr>
-          <w:rFonts w:ascii="Arial" w:hAnsi="Arial" w:cs="Arial"/>
-          <w:b/>
+        <w:t>«addressInfo»</w:t>
+      </w:r>
+      <w:r>
+        <w:rPr>
+          <w:rFonts w:ascii="Arial" w:hAnsi="Arial" w:cs="Arial"/>
           <w:sz w:val="16"/>
           <w:szCs w:val="16"/>
         </w:rPr>
         <w:fldChar w:fldCharType="end"/>
       </w:r>
-    </w:p>
-    <w:p>
-      <w:pPr>
-        <w:tabs>
-          <w:tab w:val="left" w:pos="3086"/>
-        </w:tabs>
-        <w:ind w:left="200" w:right="-1368"/>
-        <w:rPr>
-          <w:rFonts w:ascii="Arial" w:hAnsi="Arial" w:cs="Arial"/>
-          <w:sz w:val="16"/>
-          <w:szCs w:val="16"/>
-        </w:rPr>
-      </w:pPr>
-      <w:r>
-        <w:rPr>
-          <w:rFonts w:ascii="Arial" w:hAnsi="Arial" w:cs="Arial"/>
-          <w:sz w:val="16"/>
-          <w:szCs w:val="16"/>
-        </w:rPr>
-        <w:t>Doing Business As:</w:t>
-      </w:r>
-      <w:r>
-        <w:rPr>
-          <w:rFonts w:ascii="Arial" w:hAnsi="Arial" w:cs="Arial"/>
-          <w:sz w:val="16"/>
-          <w:szCs w:val="16"/>
-        </w:rPr>
-        <w:tab/>
-      </w:r>
-      <w:r>
-        <w:rPr>
-          <w:rFonts w:ascii="Arial" w:hAnsi="Arial" w:cs="Arial"/>
-          <w:sz w:val="16"/>
-          <w:szCs w:val="16"/>
-        </w:rPr>
-        <w:fldChar w:fldCharType="begin"/>
-      </w:r>
-      <w:r>
-        <w:rPr>
-          <w:rFonts w:ascii="Arial" w:hAnsi="Arial" w:cs="Arial"/>
-          <w:sz w:val="16"/>
-          <w:szCs w:val="16"/>
-        </w:rPr>
-        <w:instrText xml:space="preserve"> MERGEFIELD  doingBusinessAs  \* MERGEFORMAT </w:instrText>
-      </w:r>
-      <w:r>
-        <w:rPr>
-          <w:rFonts w:ascii="Arial" w:hAnsi="Arial" w:cs="Arial"/>
-          <w:sz w:val="16"/>
-          <w:szCs w:val="16"/>
-        </w:rPr>
-        <w:fldChar w:fldCharType="separate"/>
-      </w:r>
-      <w:r>
-        <w:rPr>
-          <w:rFonts w:ascii="Arial" w:hAnsi="Arial" w:cs="Arial"/>
-          <w:noProof/>
-          <w:sz w:val="16"/>
-          <w:szCs w:val="16"/>
-        </w:rPr>
-        <w:t>«doingBusinessAs»</w:t>
-      </w:r>
-      <w:r>
-        <w:rPr>
-          <w:rFonts w:ascii="Arial" w:hAnsi="Arial" w:cs="Arial"/>
-          <w:sz w:val="16"/>
-          <w:szCs w:val="16"/>
-        </w:rPr>
-        <w:fldChar w:fldCharType="end"/>
-      </w:r>
-    </w:p>
-    <w:p>
-      <w:pPr>
-        <w:tabs>
-          <w:tab w:val="left" w:pos="3086"/>
-        </w:tabs>
-        <w:ind w:left="200" w:right="-1368"/>
-        <w:rPr>
-          <w:rFonts w:ascii="Arial" w:hAnsi="Arial" w:cs="Arial"/>
-          <w:sz w:val="16"/>
-          <w:szCs w:val="16"/>
-        </w:rPr>
-      </w:pPr>
-      <w:r>
-        <w:rPr>
-          <w:rFonts w:ascii="Arial" w:hAnsi="Arial" w:cs="Arial"/>
-          <w:sz w:val="16"/>
-          <w:szCs w:val="16"/>
-        </w:rPr>
-        <w:t>A</w:t>
-      </w:r>
-      <w:r>
-        <w:rPr>
-          <w:rFonts w:ascii="Arial" w:hAnsi="Arial" w:cs="Arial"/>
-          <w:sz w:val="16"/>
-          <w:szCs w:val="16"/>
-        </w:rPr>
-        <w:t>ddress:</w:t>
-      </w:r>
-      <w:r>
-        <w:rPr>
-          <w:rFonts w:ascii="Arial" w:hAnsi="Arial" w:cs="Arial"/>
-          <w:sz w:val="16"/>
-          <w:szCs w:val="16"/>
-        </w:rPr>
-        <w:tab/>
-      </w:r>
-      <w:r>
-        <w:rPr>
-          <w:rFonts w:ascii="Arial" w:hAnsi="Arial" w:cs="Arial"/>
-          <w:sz w:val="16"/>
-          <w:szCs w:val="16"/>
-        </w:rPr>
-        <w:fldChar w:fldCharType="begin"/>
-      </w:r>
-      <w:r>
-        <w:rPr>
-          <w:rFonts w:ascii="Arial" w:hAnsi="Arial" w:cs="Arial"/>
-          <w:sz w:val="16"/>
-          <w:szCs w:val="16"/>
-        </w:rPr>
-        <w:instrText xml:space="preserve"> MERGEFIELD  address1  \* MERGEFORMAT </w:instrText>
-      </w:r>
-      <w:r>
-        <w:rPr>
-          <w:rFonts w:ascii="Arial" w:hAnsi="Arial" w:cs="Arial"/>
-          <w:sz w:val="16"/>
-          <w:szCs w:val="16"/>
-        </w:rPr>
-        <w:fldChar w:fldCharType="separate"/>
-      </w:r>
-      <w:r>
-        <w:rPr>
-          <w:rFonts w:ascii="Arial" w:hAnsi="Arial" w:cs="Arial"/>
-          <w:noProof/>
-          <w:sz w:val="16"/>
-          <w:szCs w:val="16"/>
-        </w:rPr>
-        <w:t>«address1»</w:t>
-      </w:r>
-      <w:r>
-        <w:rPr>
-          <w:rFonts w:ascii="Arial" w:hAnsi="Arial" w:cs="Arial"/>
-          <w:sz w:val="16"/>
-          <w:szCs w:val="16"/>
-        </w:rPr>
-        <w:fldChar w:fldCharType="end"/>
-      </w:r>
-    </w:p>
-    <w:p>
-      <w:pPr>
-        <w:spacing w:before="6"/>
-        <w:ind w:left="3086" w:right="-1368"/>
-        <w:rPr>
-          <w:rFonts w:ascii="Arial" w:hAnsi="Arial" w:cs="Arial"/>
-          <w:sz w:val="16"/>
-          <w:szCs w:val="16"/>
-        </w:rPr>
-      </w:pPr>
-      <w:r>
-        <w:rPr>
-          <w:rFonts w:ascii="Arial" w:hAnsi="Arial" w:cs="Arial"/>
-          <w:sz w:val="16"/>
-          <w:szCs w:val="16"/>
-        </w:rPr>
-        <w:fldChar w:fldCharType="begin"/>
-      </w:r>
-      <w:r>
-        <w:rPr>
-          <w:rFonts w:ascii="Arial" w:hAnsi="Arial" w:cs="Arial"/>
-          <w:sz w:val="16"/>
-          <w:szCs w:val="16"/>
-        </w:rPr>
-        <w:instrText xml:space="preserve"> MERGEFIELD  address2  \* MERGEFORMAT </w:instrText>
-      </w:r>
-      <w:r>
-        <w:rPr>
-          <w:rFonts w:ascii="Arial" w:hAnsi="Arial" w:cs="Arial"/>
-          <w:sz w:val="16"/>
-          <w:szCs w:val="16"/>
-        </w:rPr>
-        <w:fldChar w:fldCharType="separate"/>
-      </w:r>
-      <w:r>
-        <w:rPr>
-          <w:rFonts w:ascii="Arial" w:hAnsi="Arial" w:cs="Arial"/>
-          <w:noProof/>
-          <w:sz w:val="16"/>
-          <w:szCs w:val="16"/>
-        </w:rPr>
-        <w:t>«address2»</w:t>
-      </w:r>
-      <w:r>
-        <w:rPr>
-          <w:rFonts w:ascii="Arial" w:hAnsi="Arial" w:cs="Arial"/>
-          <w:sz w:val="16"/>
-          <w:szCs w:val="16"/>
-        </w:rPr>
-        <w:fldChar w:fldCharType="end"/>
-      </w:r>
+      <w:bookmarkStart w:id="0" w:name="_GoBack"/>
+      <w:bookmarkEnd w:id="0"/>
     </w:p>
     <w:p>
       <w:pPr>
@@ -1126,8 +854,6 @@
         </w:rPr>
         <w:t>I hereby agree to rent to the Ministry of Transportation and Infrastructure of the Province of British Columbia the following equipment at the rental rates as shown:</w:t>
       </w:r>
-      <w:bookmarkStart w:id="0" w:name="_GoBack"/>
-      <w:bookmarkEnd w:id="0"/>
     </w:p>
     <w:p>
       <w:pPr>
@@ -8115,7 +7841,7 @@
       </w:pPr>
     </w:pPrDefault>
   </w:docDefaults>
-  <w:latentStyles w:defLockedState="0" w:defUIPriority="99" w:defSemiHidden="0" w:defUnhideWhenUsed="0" w:defQFormat="0" w:count="377">
+  <w:latentStyles w:defLockedState="0" w:defUIPriority="99" w:defSemiHidden="0" w:defUnhideWhenUsed="0" w:defQFormat="0" w:count="376">
     <w:lsdException w:name="Normal" w:uiPriority="0" w:qFormat="1"/>
     <w:lsdException w:name="heading 1" w:uiPriority="9" w:qFormat="1"/>
     <w:lsdException w:name="heading 2" w:semiHidden="1" w:uiPriority="9" w:unhideWhenUsed="1" w:qFormat="1"/>
@@ -8221,6 +7947,7 @@
     <w:lsdException w:name="HTML Sample" w:semiHidden="1" w:unhideWhenUsed="1"/>
     <w:lsdException w:name="HTML Typewriter" w:semiHidden="1" w:unhideWhenUsed="1"/>
     <w:lsdException w:name="HTML Variable" w:semiHidden="1" w:unhideWhenUsed="1"/>
+    <w:lsdException w:name="Normal Table" w:semiHidden="1" w:unhideWhenUsed="1"/>
     <w:lsdException w:name="annotation subject" w:semiHidden="1" w:unhideWhenUsed="1"/>
     <w:lsdException w:name="No List" w:semiHidden="1" w:unhideWhenUsed="1"/>
     <w:lsdException w:name="Outline List 1" w:semiHidden="1" w:unhideWhenUsed="1"/>
@@ -8267,8 +7994,10 @@
     <w:lsdException w:name="Table Subtle 2" w:semiHidden="1" w:unhideWhenUsed="1"/>
     <w:lsdException w:name="Table Web 1" w:semiHidden="1" w:unhideWhenUsed="1"/>
     <w:lsdException w:name="Table Web 2" w:semiHidden="1" w:unhideWhenUsed="1"/>
+    <w:lsdException w:name="Table Web 3" w:semiHidden="1" w:unhideWhenUsed="1"/>
     <w:lsdException w:name="Balloon Text" w:semiHidden="1" w:unhideWhenUsed="1"/>
     <w:lsdException w:name="Table Grid" w:uiPriority="59"/>
+    <w:lsdException w:name="Table Theme" w:semiHidden="1" w:unhideWhenUsed="1"/>
     <w:lsdException w:name="Placeholder Text" w:semiHidden="1"/>
     <w:lsdException w:name="No Spacing" w:uiPriority="1" w:qFormat="1"/>
     <w:lsdException w:name="Light Shading" w:uiPriority="60"/>
@@ -8489,7 +8218,6 @@
     <w:lsdException w:name="Hashtag" w:semiHidden="1" w:unhideWhenUsed="1"/>
     <w:lsdException w:name="Unresolved Mention" w:semiHidden="1" w:unhideWhenUsed="1"/>
     <w:lsdException w:name="Smart Link" w:semiHidden="1" w:unhideWhenUsed="1"/>
-    <w:lsdException w:name="Smart Link Error" w:semiHidden="1" w:unhideWhenUsed="1"/>
   </w:latentStyles>
   <w:style w:type="paragraph" w:default="1" w:styleId="Normal">
     <w:name w:val="Normal"/>

</xml_diff>